<commit_message>
nmv 02 02 2023
</commit_message>
<xml_diff>
--- a/rudra-ghana/Rudra Jatai Malayalam Corrections.docx
+++ b/rudra-ghana/Rudra Jatai Malayalam Corrections.docx
@@ -51,18 +51,7 @@
           <w:szCs w:val="32"/>
           <w:u w:val="single"/>
         </w:rPr>
-        <w:t xml:space="preserve">Observed </w:t>
-      </w:r>
-      <w:proofErr w:type="gramStart"/>
-      <w:r>
-        <w:rPr>
-          <w:b/>
-          <w:bCs/>
-          <w:sz w:val="32"/>
-          <w:szCs w:val="32"/>
-          <w:u w:val="single"/>
-        </w:rPr>
-        <w:t xml:space="preserve">till </w:t>
+        <w:t xml:space="preserve">Observed till </w:t>
       </w:r>
       <w:r>
         <w:rPr>
@@ -75,7 +64,6 @@
         </w:rPr>
         <w:t>?????</w:t>
       </w:r>
-      <w:proofErr w:type="gramEnd"/>
     </w:p>
     <w:p>
       <w:pPr>
@@ -90,23 +78,7 @@
           <w:b/>
           <w:bCs/>
         </w:rPr>
-        <w:t>(</w:t>
-      </w:r>
-      <w:proofErr w:type="gramStart"/>
-      <w:r>
-        <w:rPr>
-          <w:b/>
-          <w:bCs/>
-        </w:rPr>
-        <w:t>ignore</w:t>
-      </w:r>
-      <w:proofErr w:type="gramEnd"/>
-      <w:r>
-        <w:rPr>
-          <w:b/>
-          <w:bCs/>
-        </w:rPr>
-        <w:t xml:space="preserve"> those which are already incorporated in your book’s version and date)</w:t>
+        <w:t>(ignore those which are already incorporated in your book’s version and date)</w:t>
       </w:r>
     </w:p>
     <w:tbl>
@@ -574,17 +546,11 @@
       </w:tr>
       <w:tr>
         <w:trPr>
-          <w:trHeight w:val="1039"/>
+          <w:trHeight w:val="1168"/>
         </w:trPr>
         <w:tc>
           <w:tcPr>
             <w:tcW w:w="3339" w:type="dxa"/>
-            <w:tcBorders>
-              <w:top w:val="single" w:sz="4" w:space="0" w:color="000000"/>
-              <w:left w:val="single" w:sz="4" w:space="0" w:color="000000"/>
-              <w:bottom w:val="single" w:sz="4" w:space="0" w:color="000000"/>
-              <w:right w:val="single" w:sz="4" w:space="0" w:color="000000"/>
-            </w:tcBorders>
           </w:tcPr>
           <w:p>
             <w:pPr>
@@ -598,17 +564,66 @@
                 <w:lang w:bidi="ta-IN"/>
               </w:rPr>
             </w:pPr>
+            <w:r>
+              <w:rPr>
+                <w:rFonts w:cs="Arial"/>
+                <w:b/>
+                <w:bCs/>
+                <w:sz w:val="28"/>
+                <w:szCs w:val="28"/>
+                <w:lang w:bidi="ta-IN"/>
+              </w:rPr>
+              <w:t>Section 1.13</w:t>
+            </w:r>
+          </w:p>
+          <w:p>
+            <w:pPr>
+              <w:spacing w:before="0" w:line="240" w:lineRule="auto"/>
+              <w:rPr>
+                <w:rFonts w:cs="Arial"/>
+                <w:b/>
+                <w:bCs/>
+                <w:sz w:val="28"/>
+                <w:szCs w:val="28"/>
+                <w:lang w:bidi="ta-IN"/>
+              </w:rPr>
+            </w:pPr>
+            <w:r>
+              <w:rPr>
+                <w:rFonts w:cs="Arial"/>
+                <w:b/>
+                <w:bCs/>
+                <w:sz w:val="28"/>
+                <w:szCs w:val="28"/>
+                <w:lang w:bidi="ta-IN"/>
+              </w:rPr>
+              <w:t>Statements 31 and 32</w:t>
+            </w:r>
+          </w:p>
+          <w:p>
+            <w:pPr>
+              <w:spacing w:before="0" w:line="240" w:lineRule="auto"/>
+              <w:rPr>
+                <w:rFonts w:cs="Arial"/>
+                <w:sz w:val="28"/>
+                <w:szCs w:val="28"/>
+                <w:lang w:bidi="ta-IN"/>
+              </w:rPr>
+            </w:pPr>
+            <w:r>
+              <w:rPr>
+                <w:rFonts w:cs="Arial"/>
+                <w:sz w:val="28"/>
+                <w:szCs w:val="28"/>
+                <w:lang w:bidi="ta-IN"/>
+              </w:rPr>
+              <w:t>Deletion of avagraha symbol in 6 instances</w:t>
+            </w:r>
           </w:p>
         </w:tc>
         <w:tc>
           <w:tcPr>
             <w:tcW w:w="4945" w:type="dxa"/>
-            <w:tcBorders>
-              <w:top w:val="single" w:sz="4" w:space="0" w:color="000000"/>
-              <w:left w:val="single" w:sz="4" w:space="0" w:color="000000"/>
-              <w:bottom w:val="single" w:sz="4" w:space="0" w:color="000000"/>
-              <w:right w:val="single" w:sz="4" w:space="0" w:color="000000"/>
-            </w:tcBorders>
           </w:tcPr>
           <w:p>
             <w:pPr>
@@ -616,80 +631,142 @@
               <w:autoSpaceDE w:val="0"/>
               <w:autoSpaceDN w:val="0"/>
               <w:adjustRightInd w:val="0"/>
-              <w:spacing w:line="240" w:lineRule="auto"/>
+              <w:spacing w:before="0" w:line="240" w:lineRule="auto"/>
+              <w:rPr>
+                <w:rFonts w:ascii="BRH Malayalam Extra" w:hAnsi="BRH Malayalam Extra" w:cs="BRH Malayalam Extra"/>
+                <w:sz w:val="40"/>
+                <w:szCs w:val="40"/>
+              </w:rPr>
+            </w:pPr>
+            <w:r>
+              <w:rPr>
+                <w:rFonts w:ascii="BRH Malayalam Extra" w:hAnsi="BRH Malayalam Extra" w:cs="BRH Malayalam Extra"/>
+                <w:sz w:val="40"/>
+                <w:szCs w:val="40"/>
+              </w:rPr>
+              <w:t>py</w:t>
+            </w:r>
+            <w:r>
+              <w:rPr>
+                <w:rFonts w:ascii="BRH Malayalam Extra" w:hAnsi="BRH Malayalam Extra" w:cs="BRH Malayalam Extra"/>
+                <w:sz w:val="32"/>
+                <w:szCs w:val="40"/>
+              </w:rPr>
+              <w:t>–</w:t>
+            </w:r>
+            <w:r>
+              <w:rPr>
+                <w:rFonts w:ascii="BRH Malayalam Extra" w:hAnsi="BRH Malayalam Extra" w:cs="BRH Malayalam Extra"/>
+                <w:sz w:val="40"/>
+                <w:szCs w:val="40"/>
+              </w:rPr>
+              <w:t>qû¥h˜r¥</w:t>
+            </w:r>
+            <w:r>
+              <w:rPr>
+                <w:rFonts w:ascii="BRH Malayalam Extra" w:hAnsi="BRH Malayalam Extra" w:cs="BRH Malayalam Extra"/>
+                <w:sz w:val="40"/>
+                <w:szCs w:val="40"/>
+                <w:highlight w:val="yellow"/>
+              </w:rPr>
+              <w:t>Rx</w:t>
+            </w:r>
+            <w:r>
+              <w:rPr>
+                <w:rFonts w:ascii="BRH Malayalam Extra" w:hAnsi="BRH Malayalam Extra" w:cs="BRH Malayalam Extra"/>
+                <w:sz w:val="32"/>
+                <w:szCs w:val="40"/>
+                <w:highlight w:val="yellow"/>
+              </w:rPr>
+              <w:t>–</w:t>
+            </w:r>
+            <w:r>
+              <w:rPr>
+                <w:rFonts w:ascii="BRH Malayalam Extra" w:hAnsi="BRH Malayalam Extra" w:cs="BRH Malayalam Extra"/>
+                <w:sz w:val="40"/>
+                <w:szCs w:val="40"/>
+                <w:highlight w:val="yellow"/>
+              </w:rPr>
+              <w:t>jI</w:t>
+            </w:r>
+            <w:r>
+              <w:rPr>
+                <w:rFonts w:ascii="BRH Malayalam Extra" w:hAnsi="BRH Malayalam Extra" w:cs="BRH Malayalam Extra"/>
+                <w:sz w:val="40"/>
+                <w:szCs w:val="40"/>
+              </w:rPr>
+              <w:t xml:space="preserve"> </w:t>
+            </w:r>
+          </w:p>
+          <w:p>
+            <w:pPr>
+              <w:widowControl w:val="0"/>
+              <w:autoSpaceDE w:val="0"/>
+              <w:autoSpaceDN w:val="0"/>
+              <w:adjustRightInd w:val="0"/>
+              <w:spacing w:before="0" w:line="240" w:lineRule="auto"/>
               <w:rPr>
                 <w:rFonts w:ascii="BRH Devanagari Extra" w:hAnsi="BRH Devanagari Extra" w:cs="BRH Devanagari Extra"/>
-                <w:b/>
-                <w:bCs/>
-                <w:color w:val="000000"/>
-                <w:sz w:val="36"/>
-                <w:szCs w:val="36"/>
-              </w:rPr>
-            </w:pPr>
+                <w:sz w:val="40"/>
+                <w:szCs w:val="40"/>
+              </w:rPr>
+            </w:pPr>
+            <w:r>
+              <w:rPr>
+                <w:rFonts w:ascii="BRH Malayalam Extra" w:hAnsi="BRH Malayalam Extra" w:cs="BRH Malayalam Extra"/>
+                <w:sz w:val="40"/>
+                <w:szCs w:val="40"/>
+              </w:rPr>
+              <w:t>qy</w:t>
+            </w:r>
+            <w:r>
+              <w:rPr>
+                <w:rFonts w:ascii="BRH Malayalam Extra" w:hAnsi="BRH Malayalam Extra" w:cs="BRH Malayalam Extra"/>
+                <w:sz w:val="32"/>
+                <w:szCs w:val="40"/>
+              </w:rPr>
+              <w:t>–</w:t>
+            </w:r>
+            <w:r>
+              <w:rPr>
+                <w:rFonts w:ascii="BRH Malayalam Extra" w:hAnsi="BRH Malayalam Extra" w:cs="BRH Malayalam Extra"/>
+                <w:sz w:val="40"/>
+                <w:szCs w:val="40"/>
+              </w:rPr>
+              <w:t>pxhy—iªq</w:t>
+            </w:r>
+            <w:r>
+              <w:rPr>
+                <w:rFonts w:ascii="BRH Malayalam Extra" w:hAnsi="BRH Malayalam Extra" w:cs="BRH Malayalam Extra"/>
+                <w:sz w:val="40"/>
+                <w:szCs w:val="40"/>
+                <w:highlight w:val="yellow"/>
+              </w:rPr>
+              <w:t>¥dx</w:t>
+            </w:r>
+            <w:r>
+              <w:rPr>
+                <w:rFonts w:ascii="BRH Malayalam Extra" w:hAnsi="BRH Malayalam Extra" w:cs="BRH Malayalam Extra"/>
+                <w:sz w:val="32"/>
+                <w:szCs w:val="40"/>
+                <w:highlight w:val="yellow"/>
+              </w:rPr>
+              <w:t>–</w:t>
+            </w:r>
+            <w:r>
+              <w:rPr>
+                <w:rFonts w:ascii="BRH Malayalam Extra" w:hAnsi="BRH Malayalam Extra" w:cs="BRH Malayalam Extra"/>
+                <w:sz w:val="40"/>
+                <w:szCs w:val="40"/>
+                <w:highlight w:val="yellow"/>
+              </w:rPr>
+              <w:t>jI</w:t>
+            </w:r>
           </w:p>
         </w:tc>
         <w:tc>
           <w:tcPr>
             <w:tcW w:w="5220" w:type="dxa"/>
-            <w:tcBorders>
-              <w:top w:val="single" w:sz="4" w:space="0" w:color="000000"/>
-              <w:left w:val="single" w:sz="4" w:space="0" w:color="000000"/>
-              <w:bottom w:val="single" w:sz="4" w:space="0" w:color="000000"/>
-              <w:right w:val="single" w:sz="4" w:space="0" w:color="000000"/>
-            </w:tcBorders>
-          </w:tcPr>
-          <w:p>
-            <w:pPr>
-              <w:spacing w:before="0" w:line="240" w:lineRule="auto"/>
-              <w:rPr>
-                <w:rFonts w:ascii="BRH Devanagari Extra" w:hAnsi="BRH Devanagari Extra" w:cs="BRH Devanagari Extra"/>
-                <w:b/>
-                <w:bCs/>
-                <w:color w:val="000000"/>
-                <w:sz w:val="36"/>
-                <w:szCs w:val="36"/>
-              </w:rPr>
-            </w:pPr>
-          </w:p>
-        </w:tc>
-      </w:tr>
-      <w:tr>
-        <w:trPr>
-          <w:trHeight w:val="1348"/>
-        </w:trPr>
-        <w:tc>
-          <w:tcPr>
-            <w:tcW w:w="3339" w:type="dxa"/>
-            <w:tcBorders>
-              <w:top w:val="single" w:sz="4" w:space="0" w:color="000000"/>
-              <w:left w:val="single" w:sz="4" w:space="0" w:color="000000"/>
-              <w:bottom w:val="single" w:sz="4" w:space="0" w:color="000000"/>
-              <w:right w:val="single" w:sz="4" w:space="0" w:color="000000"/>
-            </w:tcBorders>
-          </w:tcPr>
-          <w:p>
-            <w:pPr>
-              <w:spacing w:before="0" w:line="240" w:lineRule="auto"/>
-              <w:rPr>
-                <w:rFonts w:cs="Arial"/>
-                <w:b/>
-                <w:bCs/>
-                <w:sz w:val="28"/>
-                <w:szCs w:val="28"/>
-                <w:lang w:bidi="ta-IN"/>
-              </w:rPr>
-            </w:pPr>
-          </w:p>
-        </w:tc>
-        <w:tc>
-          <w:tcPr>
-            <w:tcW w:w="4945" w:type="dxa"/>
-            <w:tcBorders>
-              <w:top w:val="single" w:sz="4" w:space="0" w:color="000000"/>
-              <w:left w:val="single" w:sz="4" w:space="0" w:color="000000"/>
-              <w:bottom w:val="single" w:sz="4" w:space="0" w:color="000000"/>
-              <w:right w:val="single" w:sz="4" w:space="0" w:color="000000"/>
-            </w:tcBorders>
           </w:tcPr>
           <w:p>
             <w:pPr>
@@ -699,38 +776,125 @@
               <w:adjustRightInd w:val="0"/>
               <w:spacing w:before="0" w:line="240" w:lineRule="auto"/>
               <w:rPr>
+                <w:rFonts w:ascii="BRH Malayalam Extra" w:hAnsi="BRH Malayalam Extra" w:cs="BRH Malayalam Extra"/>
+                <w:sz w:val="40"/>
+                <w:szCs w:val="40"/>
+              </w:rPr>
+            </w:pPr>
+            <w:r>
+              <w:rPr>
+                <w:rFonts w:ascii="BRH Malayalam Extra" w:hAnsi="BRH Malayalam Extra" w:cs="BRH Malayalam Extra"/>
+                <w:sz w:val="40"/>
+                <w:szCs w:val="40"/>
+              </w:rPr>
+              <w:t>py</w:t>
+            </w:r>
+            <w:r>
+              <w:rPr>
+                <w:rFonts w:ascii="BRH Malayalam Extra" w:hAnsi="BRH Malayalam Extra" w:cs="BRH Malayalam Extra"/>
+                <w:sz w:val="32"/>
+                <w:szCs w:val="40"/>
+              </w:rPr>
+              <w:t>–</w:t>
+            </w:r>
+            <w:r>
+              <w:rPr>
+                <w:rFonts w:ascii="BRH Malayalam Extra" w:hAnsi="BRH Malayalam Extra" w:cs="BRH Malayalam Extra"/>
+                <w:sz w:val="40"/>
+                <w:szCs w:val="40"/>
+              </w:rPr>
+              <w:t>qû¥h˜r¥Rx</w:t>
+            </w:r>
+            <w:r>
+              <w:rPr>
+                <w:rFonts w:ascii="BRH Malayalam Extra" w:hAnsi="BRH Malayalam Extra" w:cs="BRH Malayalam Extra"/>
+                <w:sz w:val="32"/>
+                <w:szCs w:val="40"/>
+              </w:rPr>
+              <w:t xml:space="preserve">– </w:t>
+            </w:r>
+            <w:r>
+              <w:rPr>
+                <w:rFonts w:ascii="BRH Malayalam Extra" w:hAnsi="BRH Malayalam Extra" w:cs="BRH Malayalam Extra"/>
+                <w:color w:val="000000"/>
+                <w:sz w:val="36"/>
+                <w:szCs w:val="36"/>
+                <w:highlight w:val="green"/>
+              </w:rPr>
+              <w:t>„</w:t>
+            </w:r>
+            <w:r>
+              <w:rPr>
+                <w:rFonts w:ascii="BRH Malayalam Extra" w:hAnsi="BRH Malayalam Extra" w:cs="BRH Malayalam Extra"/>
+                <w:sz w:val="40"/>
+                <w:szCs w:val="40"/>
+              </w:rPr>
+              <w:t xml:space="preserve">jI  </w:t>
+            </w:r>
+          </w:p>
+          <w:p>
+            <w:pPr>
+              <w:widowControl w:val="0"/>
+              <w:autoSpaceDE w:val="0"/>
+              <w:autoSpaceDN w:val="0"/>
+              <w:adjustRightInd w:val="0"/>
+              <w:spacing w:before="0" w:line="240" w:lineRule="auto"/>
+              <w:rPr>
                 <w:rFonts w:ascii="BRH Devanagari Extra" w:hAnsi="BRH Devanagari Extra" w:cs="BRH Devanagari Extra"/>
-                <w:b/>
-                <w:bCs/>
+                <w:sz w:val="40"/>
+                <w:szCs w:val="40"/>
+              </w:rPr>
+            </w:pPr>
+            <w:r>
+              <w:rPr>
+                <w:rFonts w:ascii="BRH Malayalam Extra" w:hAnsi="BRH Malayalam Extra" w:cs="BRH Malayalam Extra"/>
+                <w:sz w:val="40"/>
+                <w:szCs w:val="40"/>
+              </w:rPr>
+              <w:t>qy</w:t>
+            </w:r>
+            <w:r>
+              <w:rPr>
+                <w:rFonts w:ascii="BRH Malayalam Extra" w:hAnsi="BRH Malayalam Extra" w:cs="BRH Malayalam Extra"/>
+                <w:sz w:val="32"/>
+                <w:szCs w:val="40"/>
+              </w:rPr>
+              <w:t>–</w:t>
+            </w:r>
+            <w:r>
+              <w:rPr>
+                <w:rFonts w:ascii="BRH Malayalam Extra" w:hAnsi="BRH Malayalam Extra" w:cs="BRH Malayalam Extra"/>
+                <w:sz w:val="40"/>
+                <w:szCs w:val="40"/>
+              </w:rPr>
+              <w:t>pxhy—iªq¥dx</w:t>
+            </w:r>
+            <w:r>
+              <w:rPr>
+                <w:rFonts w:ascii="BRH Malayalam Extra" w:hAnsi="BRH Malayalam Extra" w:cs="BRH Malayalam Extra"/>
+                <w:sz w:val="32"/>
+                <w:szCs w:val="40"/>
+              </w:rPr>
+              <w:t xml:space="preserve">– </w:t>
+            </w:r>
+            <w:r>
+              <w:rPr>
+                <w:rFonts w:ascii="BRH Malayalam Extra" w:hAnsi="BRH Malayalam Extra" w:cs="BRH Malayalam Extra"/>
                 <w:color w:val="000000"/>
                 <w:sz w:val="36"/>
                 <w:szCs w:val="36"/>
-              </w:rPr>
-            </w:pPr>
-          </w:p>
-        </w:tc>
-        <w:tc>
-          <w:tcPr>
-            <w:tcW w:w="5220" w:type="dxa"/>
-            <w:tcBorders>
-              <w:top w:val="single" w:sz="4" w:space="0" w:color="000000"/>
-              <w:left w:val="single" w:sz="4" w:space="0" w:color="000000"/>
-              <w:bottom w:val="single" w:sz="4" w:space="0" w:color="000000"/>
-              <w:right w:val="single" w:sz="4" w:space="0" w:color="000000"/>
-            </w:tcBorders>
-          </w:tcPr>
-          <w:p>
-            <w:pPr>
-              <w:spacing w:before="0" w:line="240" w:lineRule="auto"/>
-              <w:rPr>
-                <w:rFonts w:ascii="BRH Devanagari Extra" w:hAnsi="BRH Devanagari Extra" w:cs="BRH Devanagari Extra"/>
-                <w:b/>
-                <w:bCs/>
-                <w:color w:val="000000"/>
-                <w:sz w:val="36"/>
-                <w:szCs w:val="36"/>
-              </w:rPr>
-            </w:pPr>
+                <w:highlight w:val="green"/>
+              </w:rPr>
+              <w:t>„</w:t>
+            </w:r>
+            <w:r>
+              <w:rPr>
+                <w:rFonts w:ascii="BRH Malayalam Extra" w:hAnsi="BRH Malayalam Extra" w:cs="BRH Malayalam Extra"/>
+                <w:sz w:val="40"/>
+                <w:szCs w:val="40"/>
+              </w:rPr>
+              <w:t>jI</w:t>
+            </w:r>
           </w:p>
         </w:tc>
       </w:tr>
@@ -746,10 +910,7 @@
           <w:u w:val="single"/>
         </w:rPr>
       </w:pPr>
-    </w:p>
-    <w:p>
-      <w:pPr>
-        <w:jc w:val="center"/>
+      <w:r>
         <w:rPr>
           <w:b/>
           <w:bCs/>
@@ -757,31 +918,8 @@
           <w:szCs w:val="32"/>
           <w:u w:val="single"/>
         </w:rPr>
-      </w:pPr>
-    </w:p>
-    <w:p>
-      <w:pPr>
-        <w:jc w:val="center"/>
-        <w:rPr>
-          <w:b/>
-          <w:bCs/>
-          <w:sz w:val="32"/>
-          <w:szCs w:val="32"/>
-          <w:u w:val="single"/>
-        </w:rPr>
-      </w:pPr>
-    </w:p>
-    <w:p>
-      <w:pPr>
-        <w:jc w:val="center"/>
-        <w:rPr>
-          <w:b/>
-          <w:bCs/>
-          <w:sz w:val="32"/>
-          <w:szCs w:val="32"/>
-          <w:u w:val="single"/>
-        </w:rPr>
-      </w:pPr>
+        <w:t>================</w:t>
+      </w:r>
     </w:p>
     <w:p>
       <w:pPr>
@@ -1048,7 +1186,6 @@
                 <w:szCs w:val="28"/>
                 <w:lang w:bidi="ta-IN"/>
               </w:rPr>
-              <w:lastRenderedPageBreak/>
               <w:t xml:space="preserve">Anuvaakam </w:t>
             </w:r>
             <w:r>
@@ -1107,17 +1244,6 @@
                 <w:lang w:bidi="ta-IN"/>
               </w:rPr>
               <w:br/>
-            </w:r>
-            <w:proofErr w:type="gramStart"/>
-            <w:r>
-              <w:rPr>
-                <w:rFonts w:cs="Arial"/>
-                <w:b/>
-                <w:bCs/>
-                <w:sz w:val="28"/>
-                <w:szCs w:val="28"/>
-                <w:lang w:bidi="ta-IN"/>
-              </w:rPr>
               <w:t xml:space="preserve">Statement  </w:t>
             </w:r>
             <w:r>
@@ -1131,7 +1257,6 @@
               </w:rPr>
               <w:t>31</w:t>
             </w:r>
-            <w:proofErr w:type="gramEnd"/>
             <w:r>
               <w:rPr>
                 <w:rFonts w:cs="Arial"/>
@@ -1409,21 +1534,8 @@
                 <w:szCs w:val="28"/>
                 <w:lang w:bidi="ta-IN"/>
               </w:rPr>
-              <w:t xml:space="preserve">aakyam line </w:t>
-            </w:r>
-            <w:proofErr w:type="gramStart"/>
-            <w:r>
-              <w:rPr>
-                <w:rFonts w:cs="Arial"/>
-                <w:b/>
-                <w:bCs/>
-                <w:sz w:val="28"/>
-                <w:szCs w:val="28"/>
-                <w:lang w:bidi="ta-IN"/>
-              </w:rPr>
-              <w:t>Statement  53</w:t>
-            </w:r>
-            <w:proofErr w:type="gramEnd"/>
+              <w:t>aakyam line Statement  53</w:t>
+            </w:r>
           </w:p>
         </w:tc>
         <w:tc>
@@ -1557,102 +1669,128 @@
             <w:pPr>
               <w:spacing w:before="0" w:line="240" w:lineRule="auto"/>
               <w:rPr>
+                <w:rFonts w:ascii="BRH Malayalam Extra" w:hAnsi="BRH Malayalam Extra" w:cs="BRH Malayalam Extra"/>
+                <w:sz w:val="36"/>
+                <w:szCs w:val="36"/>
+              </w:rPr>
+            </w:pPr>
+            <w:r>
+              <w:rPr>
+                <w:rFonts w:ascii="BRH Malayalam Extra" w:hAnsi="BRH Malayalam Extra" w:cs="BRH Malayalam Extra"/>
+                <w:sz w:val="36"/>
+                <w:szCs w:val="36"/>
+              </w:rPr>
+              <w:t>öe</w:t>
+            </w:r>
+            <w:r>
+              <w:rPr>
+                <w:rFonts w:ascii="BRH Malayalam Extra" w:hAnsi="BRH Malayalam Extra" w:cs="BRH Malayalam Extra"/>
+                <w:sz w:val="28"/>
+                <w:szCs w:val="36"/>
+              </w:rPr>
+              <w:t>–</w:t>
+            </w:r>
+            <w:r>
+              <w:rPr>
+                <w:rFonts w:ascii="BRH Malayalam Extra" w:hAnsi="BRH Malayalam Extra" w:cs="BRH Malayalam Extra"/>
+                <w:sz w:val="36"/>
+                <w:szCs w:val="36"/>
+              </w:rPr>
+              <w:t>K£</w:t>
+            </w:r>
+            <w:r>
+              <w:rPr>
+                <w:rFonts w:ascii="BRH Malayalam Extra" w:hAnsi="BRH Malayalam Extra" w:cs="BRH Malayalam Extra"/>
+                <w:sz w:val="28"/>
+                <w:szCs w:val="36"/>
+              </w:rPr>
+              <w:t>–</w:t>
+            </w:r>
+            <w:r>
+              <w:rPr>
+                <w:rFonts w:ascii="BRH Malayalam Extra" w:hAnsi="BRH Malayalam Extra" w:cs="BRH Malayalam Extra"/>
+                <w:sz w:val="36"/>
+                <w:szCs w:val="36"/>
+              </w:rPr>
+              <w:t>Çxdx</w:t>
+            </w:r>
+            <w:r>
+              <w:rPr>
+                <w:rFonts w:ascii="BRH Malayalam Extra" w:hAnsi="BRH Malayalam Extra" w:cs="BRH Malayalam Extra"/>
+                <w:sz w:val="28"/>
+                <w:szCs w:val="36"/>
+              </w:rPr>
+              <w:t>–</w:t>
+            </w:r>
+            <w:r>
+              <w:rPr>
+                <w:rFonts w:ascii="BRH Malayalam Extra" w:hAnsi="BRH Malayalam Extra" w:cs="BRH Malayalam Extra"/>
+                <w:sz w:val="36"/>
+                <w:szCs w:val="36"/>
+              </w:rPr>
+              <w:t>I eZ—¥j</w:t>
+            </w:r>
+            <w:r>
+              <w:rPr>
+                <w:rFonts w:ascii="BRH Malayalam Extra" w:hAnsi="BRH Malayalam Extra" w:cs="BRH Malayalam Extra"/>
+                <w:sz w:val="28"/>
+                <w:szCs w:val="36"/>
+              </w:rPr>
+              <w:t>–</w:t>
+            </w:r>
+            <w:r>
+              <w:rPr>
+                <w:rFonts w:ascii="BRH Malayalam Extra" w:hAnsi="BRH Malayalam Extra" w:cs="BRH Malayalam Extra"/>
+                <w:sz w:val="36"/>
+                <w:szCs w:val="36"/>
+              </w:rPr>
+              <w:t xml:space="preserve"> e</w:t>
+            </w:r>
+            <w:r>
+              <w:rPr>
+                <w:rFonts w:ascii="BRH Malayalam Extra" w:hAnsi="BRH Malayalam Extra" w:cs="BRH Malayalam Extra"/>
+                <w:sz w:val="36"/>
+                <w:szCs w:val="36"/>
+                <w:highlight w:val="green"/>
+              </w:rPr>
+              <w:t>Z</w:t>
+            </w:r>
+            <w:r>
+              <w:rPr>
+                <w:rFonts w:ascii="BRH Malayalam Extra" w:hAnsi="BRH Malayalam Extra" w:cs="BRH Malayalam Extra"/>
+                <w:sz w:val="36"/>
+                <w:szCs w:val="36"/>
+              </w:rPr>
+              <w:t>—¥j</w:t>
+            </w:r>
+          </w:p>
+          <w:p>
+            <w:pPr>
+              <w:tabs>
+                <w:tab w:val="left" w:pos="555"/>
+                <w:tab w:val="left" w:pos="4065"/>
+              </w:tabs>
+              <w:rPr>
                 <w:rFonts w:ascii="BRH Devanagari Extra" w:hAnsi="BRH Devanagari Extra" w:cs="BRH Devanagari Extra"/>
-                <w:b/>
-                <w:bCs/>
-                <w:color w:val="000000"/>
-                <w:sz w:val="36"/>
-                <w:szCs w:val="36"/>
-              </w:rPr>
-            </w:pPr>
-            <w:r>
-              <w:rPr>
-                <w:rFonts w:ascii="BRH Malayalam Extra" w:hAnsi="BRH Malayalam Extra" w:cs="BRH Malayalam Extra"/>
-                <w:sz w:val="36"/>
-                <w:szCs w:val="36"/>
-              </w:rPr>
-              <w:t>öe</w:t>
-            </w:r>
-            <w:r>
-              <w:rPr>
-                <w:rFonts w:ascii="BRH Malayalam Extra" w:hAnsi="BRH Malayalam Extra" w:cs="BRH Malayalam Extra"/>
-                <w:sz w:val="28"/>
-                <w:szCs w:val="36"/>
-              </w:rPr>
-              <w:t>–</w:t>
-            </w:r>
-            <w:r>
-              <w:rPr>
-                <w:rFonts w:ascii="BRH Malayalam Extra" w:hAnsi="BRH Malayalam Extra" w:cs="BRH Malayalam Extra"/>
-                <w:sz w:val="36"/>
-                <w:szCs w:val="36"/>
-              </w:rPr>
-              <w:t>K£</w:t>
-            </w:r>
-            <w:r>
-              <w:rPr>
-                <w:rFonts w:ascii="BRH Malayalam Extra" w:hAnsi="BRH Malayalam Extra" w:cs="BRH Malayalam Extra"/>
-                <w:sz w:val="28"/>
-                <w:szCs w:val="36"/>
-              </w:rPr>
-              <w:t>–</w:t>
-            </w:r>
-            <w:r>
-              <w:rPr>
-                <w:rFonts w:ascii="BRH Malayalam Extra" w:hAnsi="BRH Malayalam Extra" w:cs="BRH Malayalam Extra"/>
-                <w:sz w:val="36"/>
-                <w:szCs w:val="36"/>
-              </w:rPr>
-              <w:t>Çxdx</w:t>
-            </w:r>
-            <w:r>
-              <w:rPr>
-                <w:rFonts w:ascii="BRH Malayalam Extra" w:hAnsi="BRH Malayalam Extra" w:cs="BRH Malayalam Extra"/>
-                <w:sz w:val="28"/>
-                <w:szCs w:val="36"/>
-              </w:rPr>
-              <w:t>–</w:t>
-            </w:r>
-            <w:r>
-              <w:rPr>
-                <w:rFonts w:ascii="BRH Malayalam Extra" w:hAnsi="BRH Malayalam Extra" w:cs="BRH Malayalam Extra"/>
-                <w:sz w:val="36"/>
-                <w:szCs w:val="36"/>
-              </w:rPr>
-              <w:t>I eZ—¥j</w:t>
-            </w:r>
-            <w:r>
-              <w:rPr>
-                <w:rFonts w:ascii="BRH Malayalam Extra" w:hAnsi="BRH Malayalam Extra" w:cs="BRH Malayalam Extra"/>
-                <w:sz w:val="28"/>
-                <w:szCs w:val="36"/>
-              </w:rPr>
-              <w:t>–</w:t>
-            </w:r>
-            <w:r>
-              <w:rPr>
-                <w:rFonts w:ascii="BRH Malayalam Extra" w:hAnsi="BRH Malayalam Extra" w:cs="BRH Malayalam Extra"/>
-                <w:sz w:val="36"/>
-                <w:szCs w:val="36"/>
-              </w:rPr>
-              <w:t xml:space="preserve"> e</w:t>
-            </w:r>
-            <w:r>
-              <w:rPr>
-                <w:rFonts w:ascii="BRH Malayalam Extra" w:hAnsi="BRH Malayalam Extra" w:cs="BRH Malayalam Extra"/>
-                <w:sz w:val="36"/>
-                <w:szCs w:val="36"/>
-                <w:highlight w:val="green"/>
-              </w:rPr>
-              <w:t>Z</w:t>
-            </w:r>
-            <w:r>
-              <w:rPr>
-                <w:rFonts w:ascii="BRH Malayalam Extra" w:hAnsi="BRH Malayalam Extra" w:cs="BRH Malayalam Extra"/>
-                <w:sz w:val="36"/>
-                <w:szCs w:val="36"/>
-              </w:rPr>
-              <w:t>—¥j</w:t>
+                <w:sz w:val="36"/>
+                <w:szCs w:val="36"/>
+              </w:rPr>
+            </w:pPr>
+            <w:r>
+              <w:rPr>
+                <w:rFonts w:ascii="BRH Devanagari Extra" w:hAnsi="BRH Devanagari Extra" w:cs="BRH Devanagari Extra"/>
+                <w:sz w:val="36"/>
+                <w:szCs w:val="36"/>
+              </w:rPr>
+              <w:tab/>
+            </w:r>
+            <w:r>
+              <w:rPr>
+                <w:rFonts w:ascii="BRH Devanagari Extra" w:hAnsi="BRH Devanagari Extra" w:cs="BRH Devanagari Extra"/>
+                <w:sz w:val="36"/>
+                <w:szCs w:val="36"/>
+              </w:rPr>
+              <w:tab/>
             </w:r>
           </w:p>
         </w:tc>
@@ -1692,6 +1830,7 @@
                 <w:szCs w:val="28"/>
                 <w:lang w:bidi="ta-IN"/>
               </w:rPr>
+              <w:lastRenderedPageBreak/>
               <w:t>Anuvaakam 3</w:t>
             </w:r>
           </w:p>
@@ -1729,7 +1868,6 @@
               </w:rPr>
               <w:t xml:space="preserve">Jata vaakyam line </w:t>
             </w:r>
-            <w:proofErr w:type="gramStart"/>
             <w:r>
               <w:rPr>
                 <w:rFonts w:cs="Arial"/>
@@ -1741,7 +1879,6 @@
               </w:rPr>
               <w:t>Statement  59</w:t>
             </w:r>
-            <w:proofErr w:type="gramEnd"/>
           </w:p>
         </w:tc>
         <w:tc>
@@ -2230,31 +2367,14 @@
                 <w:sz w:val="36"/>
                 <w:szCs w:val="36"/>
               </w:rPr>
-              <w:t xml:space="preserve"> DM—YxhõJ </w:t>
-            </w:r>
-            <w:proofErr w:type="gramStart"/>
-            <w:r>
-              <w:rPr>
-                <w:rFonts w:ascii="BRH Malayalam Extra" w:hAnsi="BRH Malayalam Extra" w:cs="BRH Malayalam Extra"/>
-                <w:sz w:val="36"/>
-                <w:szCs w:val="36"/>
-              </w:rPr>
-              <w:t xml:space="preserve">|  </w:t>
-            </w:r>
-            <w:r>
-              <w:rPr>
-                <w:b/>
-                <w:bCs/>
-              </w:rPr>
-              <w:t>(</w:t>
-            </w:r>
-            <w:proofErr w:type="gramEnd"/>
-            <w:r>
-              <w:rPr>
-                <w:b/>
-                <w:bCs/>
-              </w:rPr>
-              <w:t>missing “namo” inserted</w:t>
+              <w:t xml:space="preserve"> DM—YxhõJ |  </w:t>
+            </w:r>
+            <w:r>
+              <w:rPr>
+                <w:b/>
+                <w:bCs/>
+              </w:rPr>
+              <w:t>(missing “namo” inserted</w:t>
             </w:r>
             <w:r>
               <w:rPr>
@@ -3124,7 +3244,6 @@
                 <w:szCs w:val="28"/>
                 <w:lang w:bidi="ta-IN"/>
               </w:rPr>
-              <w:lastRenderedPageBreak/>
               <w:t>Anuvaakam 10</w:t>
             </w:r>
           </w:p>
@@ -3692,6 +3811,7 @@
                 <w:szCs w:val="28"/>
                 <w:lang w:bidi="ta-IN"/>
               </w:rPr>
+              <w:lastRenderedPageBreak/>
               <w:t>Anuvaakam 10</w:t>
             </w:r>
           </w:p>
@@ -5037,7 +5157,6 @@
                 <w:szCs w:val="28"/>
                 <w:lang w:bidi="ta-IN"/>
               </w:rPr>
-              <w:lastRenderedPageBreak/>
               <w:t>Anuvaakam 11</w:t>
             </w:r>
           </w:p>
@@ -5512,6 +5631,7 @@
                 <w:szCs w:val="28"/>
                 <w:lang w:bidi="ta-IN"/>
               </w:rPr>
+              <w:lastRenderedPageBreak/>
               <w:t>Anuvaakam 11</w:t>
             </w:r>
           </w:p>
@@ -5695,9 +5815,33 @@
     </w:tbl>
     <w:p>
       <w:pPr>
+        <w:jc w:val="center"/>
         <w:rPr>
           <w:b/>
           <w:bCs/>
+          <w:sz w:val="36"/>
+          <w:szCs w:val="32"/>
+        </w:rPr>
+      </w:pPr>
+      <w:r>
+        <w:rPr>
+          <w:b/>
+          <w:bCs/>
+          <w:sz w:val="36"/>
+          <w:szCs w:val="32"/>
+        </w:rPr>
+        <w:t>==================</w:t>
+      </w:r>
+    </w:p>
+    <w:p>
+      <w:pPr>
+        <w:jc w:val="center"/>
+        <w:rPr>
+          <w:b/>
+          <w:bCs/>
+          <w:sz w:val="32"/>
+          <w:szCs w:val="32"/>
+          <w:u w:val="single"/>
         </w:rPr>
       </w:pPr>
     </w:p>
@@ -6038,6 +6182,26 @@
     </w:tbl>
     <w:p>
       <w:pPr>
+        <w:jc w:val="center"/>
+        <w:rPr>
+          <w:b/>
+          <w:bCs/>
+          <w:sz w:val="36"/>
+          <w:szCs w:val="32"/>
+        </w:rPr>
+      </w:pPr>
+      <w:r>
+        <w:rPr>
+          <w:b/>
+          <w:bCs/>
+          <w:sz w:val="36"/>
+          <w:szCs w:val="32"/>
+        </w:rPr>
+        <w:t>==================</w:t>
+      </w:r>
+    </w:p>
+    <w:p>
+      <w:pPr>
         <w:rPr>
           <w:b/>
           <w:bCs/>
@@ -6088,6 +6252,102 @@
 <w:ftr xmlns:wpc="http://schemas.microsoft.com/office/word/2010/wordprocessingCanvas" xmlns:cx="http://schemas.microsoft.com/office/drawing/2014/chartex" xmlns:cx1="http://schemas.microsoft.com/office/drawing/2015/9/8/chartex" xmlns:cx2="http://schemas.microsoft.com/office/drawing/2015/10/21/chartex" xmlns:cx3="http://schemas.microsoft.com/office/drawing/2016/5/9/chartex" xmlns:cx4="http://schemas.microsoft.com/office/drawing/2016/5/10/chartex" xmlns:cx5="http://schemas.microsoft.com/office/drawing/2016/5/11/chartex" xmlns:cx6="http://schemas.microsoft.com/office/drawing/2016/5/12/chartex" xmlns:cx7="http://schemas.microsoft.com/office/drawing/2016/5/13/chartex" xmlns:cx8="http://schemas.microsoft.com/office/drawing/2016/5/14/chartex" xmlns:mc="http://schemas.openxmlformats.org/markup-compatibility/2006" xmlns:aink="http://schemas.microsoft.com/office/drawing/2016/ink" xmlns:am3d="http://schemas.microsoft.com/office/drawing/2017/model3d" xmlns:o="urn:schemas-microsoft-com:office:office" xmlns:oel="http://schemas.microsoft.com/office/2019/extlst" xmlns:r="http://schemas.openxmlformats.org/officeDocument/2006/relationships" xmlns:m="http://schemas.openxmlformats.org/officeDocument/2006/math" xmlns:v="urn:schemas-microsoft-com:vml" xmlns:wp14="http://schemas.microsoft.com/office/word/2010/wordprocessingDrawing" xmlns:wp="http://schemas.openxmlformats.org/drawingml/2006/wordprocessingDrawing" xmlns:w10="urn:schemas-microsoft-com:office:word" xmlns:w="http://schemas.openxmlformats.org/wordprocessingml/2006/main" xmlns:w14="http://schemas.microsoft.com/office/word/2010/wordml" xmlns:w15="http://schemas.microsoft.com/office/word/2012/wordml" xmlns:w16cex="http://schemas.microsoft.com/office/word/2018/wordml/cex" xmlns:w16cid="http://schemas.microsoft.com/office/word/2016/wordml/cid" xmlns:w16="http://schemas.microsoft.com/office/word/2018/wordml" xmlns:w16sdtdh="http://schemas.microsoft.com/office/word/2020/wordml/sdtdatahash" xmlns:w16se="http://schemas.microsoft.com/office/word/2015/wordml/symex" xmlns:wpg="http://schemas.microsoft.com/office/word/2010/wordprocessingGroup" xmlns:wpi="http://schemas.microsoft.com/office/word/2010/wordprocessingInk" xmlns:wne="http://schemas.microsoft.com/office/word/2006/wordml" xmlns:wps="http://schemas.microsoft.com/office/word/2010/wordprocessingShape" mc:Ignorable="w14 w15 w16se w16cid w16 w16cex w16sdtdh wp14">
   <w:p>
     <w:pPr>
+      <w:pBdr>
+        <w:top w:val="single" w:sz="4" w:space="1" w:color="auto"/>
+      </w:pBdr>
+      <w:jc w:val="right"/>
+      <w:rPr>
+        <w:b/>
+        <w:bCs/>
+      </w:rPr>
+    </w:pPr>
+    <w:r>
+      <w:rPr>
+        <w:b/>
+        <w:bCs/>
+      </w:rPr>
+      <w:t xml:space="preserve">Page </w:t>
+    </w:r>
+    <w:r>
+      <w:rPr>
+        <w:b/>
+        <w:bCs/>
+      </w:rPr>
+      <w:fldChar w:fldCharType="begin"/>
+    </w:r>
+    <w:r>
+      <w:rPr>
+        <w:b/>
+        <w:bCs/>
+      </w:rPr>
+      <w:instrText xml:space="preserve"> PAGE </w:instrText>
+    </w:r>
+    <w:r>
+      <w:rPr>
+        <w:b/>
+        <w:bCs/>
+      </w:rPr>
+      <w:fldChar w:fldCharType="separate"/>
+    </w:r>
+    <w:r>
+      <w:rPr>
+        <w:b/>
+        <w:bCs/>
+      </w:rPr>
+      <w:t>1</w:t>
+    </w:r>
+    <w:r>
+      <w:rPr>
+        <w:b/>
+        <w:bCs/>
+      </w:rPr>
+      <w:fldChar w:fldCharType="end"/>
+    </w:r>
+    <w:r>
+      <w:rPr>
+        <w:b/>
+        <w:bCs/>
+      </w:rPr>
+      <w:t xml:space="preserve"> of </w:t>
+    </w:r>
+    <w:r>
+      <w:rPr>
+        <w:b/>
+        <w:bCs/>
+      </w:rPr>
+      <w:fldChar w:fldCharType="begin"/>
+    </w:r>
+    <w:r>
+      <w:rPr>
+        <w:b/>
+        <w:bCs/>
+      </w:rPr>
+      <w:instrText xml:space="preserve"> NUMPAGES  </w:instrText>
+    </w:r>
+    <w:r>
+      <w:rPr>
+        <w:b/>
+        <w:bCs/>
+      </w:rPr>
+      <w:fldChar w:fldCharType="separate"/>
+    </w:r>
+    <w:r>
+      <w:rPr>
+        <w:b/>
+        <w:bCs/>
+      </w:rPr>
+      <w:t>4</w:t>
+    </w:r>
+    <w:r>
+      <w:rPr>
+        <w:b/>
+        <w:bCs/>
+      </w:rPr>
+      <w:fldChar w:fldCharType="end"/>
+    </w:r>
+  </w:p>
+  <w:p>
+    <w:pPr>
       <w:pStyle w:val="Footer"/>
       <w:pBdr>
         <w:top w:val="single" w:sz="4" w:space="1" w:color="auto"/>
@@ -6100,15 +6360,6 @@
         <w:szCs w:val="28"/>
       </w:rPr>
     </w:pPr>
-    <w:r>
-      <w:rPr>
-        <w:b/>
-        <w:bCs/>
-        <w:sz w:val="28"/>
-        <w:szCs w:val="28"/>
-      </w:rPr>
-      <w:t>www.vedavms.in</w:t>
-    </w:r>
   </w:p>
 </w:ftr>
 </file>
@@ -6120,6 +6371,7 @@
       <w:pBdr>
         <w:top w:val="single" w:sz="4" w:space="1" w:color="auto"/>
       </w:pBdr>
+      <w:jc w:val="right"/>
       <w:rPr>
         <w:b/>
         <w:bCs/>
@@ -6166,20 +6418,6 @@
         <w:bCs/>
       </w:rPr>
       <w:tab/>
-    </w:r>
-    <w:r>
-      <w:rPr>
-        <w:b/>
-        <w:bCs/>
-      </w:rPr>
-      <w:t>v</w:t>
-    </w:r>
-    <w:r>
-      <w:rPr>
-        <w:b/>
-        <w:bCs/>
-      </w:rPr>
-      <w:t>edavms@gmail.com</w:t>
     </w:r>
     <w:r>
       <w:rPr>

</xml_diff>